<commit_message>
Weekly log 31/10 to 06/11 and implemented graph engine
</commit_message>
<xml_diff>
--- a/Weekly logs/Weekly Logs(17-10-18 to 23-10-18).docx
+++ b/Weekly logs/Weekly Logs(17-10-18 to 23-10-18).docx
@@ -71,12 +71,18 @@
               <w:rPr>
                 <w:rFonts w:eastAsia="Arial"/>
               </w:rPr>
-              <w:t>10</w:t>
+              <w:t>1</w:t>
             </w:r>
             <w:r>
               <w:rPr>
                 <w:rFonts w:eastAsia="Arial"/>
               </w:rPr>
+              <w:t>7</w:t>
+            </w:r>
+            <w:r>
+              <w:rPr>
+                <w:rFonts w:eastAsia="Arial"/>
+              </w:rPr>
               <w:t>/</w:t>
             </w:r>
             <w:r>
@@ -107,13 +113,7 @@
               <w:rPr>
                 <w:rFonts w:eastAsia="Arial"/>
               </w:rPr>
-              <w:t>1</w:t>
-            </w:r>
-            <w:r>
-              <w:rPr>
-                <w:rFonts w:eastAsia="Arial"/>
-              </w:rPr>
-              <w:t>6</w:t>
+              <w:t>23</w:t>
             </w:r>
             <w:r>
               <w:rPr>
@@ -184,6 +184,8 @@
               </w:rPr>
               <w:t>Timo Bos</w:t>
             </w:r>
+            <w:bookmarkStart w:id="0" w:name="_GoBack"/>
+            <w:bookmarkEnd w:id="0"/>
           </w:p>
           <w:p>
             <w:pPr>
@@ -306,8 +308,6 @@
                 <w:szCs w:val="24"/>
               </w:rPr>
             </w:pPr>
-            <w:bookmarkStart w:id="0" w:name="_GoBack"/>
-            <w:bookmarkEnd w:id="0"/>
           </w:p>
         </w:tc>
       </w:tr>

</xml_diff>